<commit_message>
updated online manuscript draft
</commit_message>
<xml_diff>
--- a/public/longitudinal_analysis_abcd.docx
+++ b/public/longitudinal_analysis_abcd.docx
@@ -8,16 +8,16 @@
         <w:rPr>
           <w:rFonts w:ascii="Arial" w:hAnsi="Arial" w:cs="Arial"/>
           <w:color w:val="000000" w:themeColor="text1"/>
-          <w:sz w:val="22"/>
-          <w:szCs w:val="22"/>
-        </w:rPr>
-      </w:pPr>
-      <w:r>
-        <w:rPr>
-          <w:rFonts w:ascii="Arial" w:hAnsi="Arial" w:cs="Arial"/>
-          <w:color w:val="000000" w:themeColor="text1"/>
-          <w:sz w:val="22"/>
-          <w:szCs w:val="22"/>
+          <w:sz w:val="24"/>
+          <w:szCs w:val="24"/>
+        </w:rPr>
+      </w:pPr>
+      <w:r>
+        <w:rPr>
+          <w:rFonts w:ascii="Arial" w:hAnsi="Arial" w:cs="Arial"/>
+          <w:color w:val="000000" w:themeColor="text1"/>
+          <w:sz w:val="24"/>
+          <w:szCs w:val="24"/>
         </w:rPr>
         <w:t>Longitudinal Analysis of the ABCD® Study</w:t>
       </w:r>
@@ -31,6 +31,908 @@
           <w:sz w:val="22"/>
           <w:szCs w:val="22"/>
         </w:rPr>
+      </w:pPr>
+    </w:p>
+    <w:p>
+      <w:pPr>
+        <w:pStyle w:val="Abstract"/>
+      </w:pPr>
+    </w:p>
+    <w:tbl>
+      <w:tblPr>
+        <w:tblStyle w:val="TableGrid"/>
+        <w:tblW w:w="9552" w:type="dxa"/>
+        <w:tblBorders>
+          <w:top w:val="none" w:sz="0" w:space="0" w:color="auto"/>
+          <w:left w:val="none" w:sz="0" w:space="0" w:color="auto"/>
+          <w:bottom w:val="none" w:sz="0" w:space="0" w:color="auto"/>
+          <w:right w:val="none" w:sz="0" w:space="0" w:color="auto"/>
+          <w:insideH w:val="none" w:sz="0" w:space="0" w:color="auto"/>
+          <w:insideV w:val="none" w:sz="0" w:space="0" w:color="auto"/>
+        </w:tblBorders>
+        <w:tblLook w:val="04A0" w:firstRow="1" w:lastRow="0" w:firstColumn="1" w:lastColumn="0" w:noHBand="0" w:noVBand="1"/>
+      </w:tblPr>
+      <w:tblGrid>
+        <w:gridCol w:w="3183"/>
+        <w:gridCol w:w="1593"/>
+        <w:gridCol w:w="1591"/>
+        <w:gridCol w:w="3185"/>
+      </w:tblGrid>
+      <w:tr>
+        <w:trPr>
+          <w:trHeight w:val="453"/>
+        </w:trPr>
+        <w:tc>
+          <w:tcPr>
+            <w:tcW w:w="3183" w:type="dxa"/>
+          </w:tcPr>
+          <w:p>
+            <w:pPr>
+              <w:jc w:val="center"/>
+              <w:rPr>
+                <w:rFonts w:ascii="Arial" w:eastAsia="Times New Roman" w:hAnsi="Arial" w:cs="Arial"/>
+                <w:color w:val="000000"/>
+                <w:kern w:val="0"/>
+                <w:sz w:val="22"/>
+                <w:szCs w:val="22"/>
+                <w14:ligatures w14:val="none"/>
+              </w:rPr>
+            </w:pPr>
+            <w:r>
+              <w:rPr>
+                <w:rFonts w:ascii="Arial" w:eastAsia="Times New Roman" w:hAnsi="Arial" w:cs="Arial"/>
+                <w:color w:val="000000"/>
+                <w:kern w:val="0"/>
+                <w:sz w:val="22"/>
+                <w:szCs w:val="22"/>
+                <w14:ligatures w14:val="none"/>
+              </w:rPr>
+              <w:t>Samuel W. Hawes</w:t>
+            </w:r>
+          </w:p>
+        </w:tc>
+        <w:tc>
+          <w:tcPr>
+            <w:tcW w:w="3184" w:type="dxa"/>
+            <w:gridSpan w:val="2"/>
+          </w:tcPr>
+          <w:p>
+            <w:pPr>
+              <w:jc w:val="center"/>
+              <w:rPr>
+                <w:rFonts w:ascii="Arial" w:eastAsia="Times New Roman" w:hAnsi="Arial" w:cs="Arial"/>
+                <w:color w:val="000000"/>
+                <w:kern w:val="0"/>
+                <w:sz w:val="22"/>
+                <w:szCs w:val="22"/>
+                <w14:ligatures w14:val="none"/>
+              </w:rPr>
+            </w:pPr>
+            <w:r>
+              <w:rPr>
+                <w:rFonts w:ascii="Arial" w:eastAsia="Times New Roman" w:hAnsi="Arial" w:cs="Arial"/>
+                <w:color w:val="000000"/>
+                <w:kern w:val="0"/>
+                <w:sz w:val="22"/>
+                <w:szCs w:val="22"/>
+                <w14:ligatures w14:val="none"/>
+              </w:rPr>
+              <w:t>Andrew K. Littlefield</w:t>
+            </w:r>
+          </w:p>
+        </w:tc>
+        <w:tc>
+          <w:tcPr>
+            <w:tcW w:w="3184" w:type="dxa"/>
+          </w:tcPr>
+          <w:p>
+            <w:pPr>
+              <w:jc w:val="center"/>
+              <w:rPr>
+                <w:rFonts w:ascii="Arial" w:eastAsia="Times New Roman" w:hAnsi="Arial" w:cs="Arial"/>
+                <w:color w:val="000000"/>
+                <w:kern w:val="0"/>
+                <w:sz w:val="22"/>
+                <w:szCs w:val="22"/>
+                <w14:ligatures w14:val="none"/>
+              </w:rPr>
+            </w:pPr>
+            <w:r>
+              <w:rPr>
+                <w:rFonts w:ascii="Arial" w:eastAsia="Times New Roman" w:hAnsi="Arial" w:cs="Arial"/>
+                <w:color w:val="000000"/>
+                <w:kern w:val="0"/>
+                <w:sz w:val="22"/>
+                <w:szCs w:val="22"/>
+                <w14:ligatures w14:val="none"/>
+              </w:rPr>
+              <w:t>Daniel A. Lopez</w:t>
+            </w:r>
+          </w:p>
+        </w:tc>
+      </w:tr>
+      <w:tr>
+        <w:trPr>
+          <w:trHeight w:val="453"/>
+        </w:trPr>
+        <w:tc>
+          <w:tcPr>
+            <w:tcW w:w="3183" w:type="dxa"/>
+          </w:tcPr>
+          <w:p>
+            <w:pPr>
+              <w:jc w:val="center"/>
+              <w:rPr>
+                <w:rFonts w:ascii="Arial" w:eastAsia="Times New Roman" w:hAnsi="Arial" w:cs="Arial"/>
+                <w:color w:val="000000"/>
+                <w:kern w:val="0"/>
+                <w:sz w:val="22"/>
+                <w:szCs w:val="22"/>
+                <w14:ligatures w14:val="none"/>
+              </w:rPr>
+            </w:pPr>
+            <w:r>
+              <w:rPr>
+                <w:rFonts w:ascii="Arial" w:eastAsia="Times New Roman" w:hAnsi="Arial" w:cs="Arial"/>
+                <w:color w:val="000000"/>
+                <w:kern w:val="0"/>
+                <w:sz w:val="22"/>
+                <w:szCs w:val="22"/>
+                <w14:ligatures w14:val="none"/>
+              </w:rPr>
+              <w:t>Kenneth J. Sher</w:t>
+            </w:r>
+          </w:p>
+        </w:tc>
+        <w:tc>
+          <w:tcPr>
+            <w:tcW w:w="3184" w:type="dxa"/>
+            <w:gridSpan w:val="2"/>
+          </w:tcPr>
+          <w:p>
+            <w:pPr>
+              <w:jc w:val="center"/>
+              <w:rPr>
+                <w:rFonts w:ascii="Arial" w:eastAsia="Times New Roman" w:hAnsi="Arial" w:cs="Arial"/>
+                <w:color w:val="000000"/>
+                <w:kern w:val="0"/>
+                <w:sz w:val="22"/>
+                <w:szCs w:val="22"/>
+                <w14:ligatures w14:val="none"/>
+              </w:rPr>
+            </w:pPr>
+            <w:r>
+              <w:rPr>
+                <w:rFonts w:ascii="Arial" w:eastAsia="Times New Roman" w:hAnsi="Arial" w:cs="Arial"/>
+                <w:color w:val="000000"/>
+                <w:kern w:val="0"/>
+                <w:sz w:val="22"/>
+                <w:szCs w:val="22"/>
+                <w14:ligatures w14:val="none"/>
+              </w:rPr>
+              <w:t>Erin L. Thompson</w:t>
+            </w:r>
+          </w:p>
+        </w:tc>
+        <w:tc>
+          <w:tcPr>
+            <w:tcW w:w="3184" w:type="dxa"/>
+          </w:tcPr>
+          <w:p>
+            <w:pPr>
+              <w:jc w:val="center"/>
+              <w:rPr>
+                <w:rFonts w:ascii="Arial" w:eastAsia="Times New Roman" w:hAnsi="Arial" w:cs="Arial"/>
+                <w:color w:val="000000"/>
+                <w:kern w:val="0"/>
+                <w:sz w:val="22"/>
+                <w:szCs w:val="22"/>
+                <w14:ligatures w14:val="none"/>
+              </w:rPr>
+            </w:pPr>
+            <w:r>
+              <w:rPr>
+                <w:rFonts w:ascii="Arial" w:eastAsia="Times New Roman" w:hAnsi="Arial" w:cs="Arial"/>
+                <w:color w:val="000000"/>
+                <w:kern w:val="0"/>
+                <w:sz w:val="22"/>
+                <w:szCs w:val="22"/>
+                <w14:ligatures w14:val="none"/>
+              </w:rPr>
+              <w:t>Raul Gonzalez</w:t>
+            </w:r>
+          </w:p>
+        </w:tc>
+      </w:tr>
+      <w:tr>
+        <w:trPr>
+          <w:trHeight w:val="453"/>
+        </w:trPr>
+        <w:tc>
+          <w:tcPr>
+            <w:tcW w:w="3183" w:type="dxa"/>
+          </w:tcPr>
+          <w:p>
+            <w:pPr>
+              <w:jc w:val="center"/>
+              <w:rPr>
+                <w:rFonts w:ascii="Arial" w:eastAsia="Times New Roman" w:hAnsi="Arial" w:cs="Arial"/>
+                <w:color w:val="000000"/>
+                <w:kern w:val="0"/>
+                <w:sz w:val="22"/>
+                <w:szCs w:val="22"/>
+                <w14:ligatures w14:val="none"/>
+              </w:rPr>
+            </w:pPr>
+            <w:r>
+              <w:rPr>
+                <w:rFonts w:ascii="Arial" w:eastAsia="Times New Roman" w:hAnsi="Arial" w:cs="Arial"/>
+                <w:color w:val="000000"/>
+                <w:kern w:val="0"/>
+                <w:sz w:val="22"/>
+                <w:szCs w:val="22"/>
+                <w14:ligatures w14:val="none"/>
+              </w:rPr>
+              <w:t>Laika Aguinaldo</w:t>
+            </w:r>
+          </w:p>
+        </w:tc>
+        <w:tc>
+          <w:tcPr>
+            <w:tcW w:w="3184" w:type="dxa"/>
+            <w:gridSpan w:val="2"/>
+          </w:tcPr>
+          <w:p>
+            <w:pPr>
+              <w:jc w:val="center"/>
+              <w:rPr>
+                <w:rFonts w:ascii="Arial" w:eastAsia="Times New Roman" w:hAnsi="Arial" w:cs="Arial"/>
+                <w:color w:val="000000"/>
+                <w:kern w:val="0"/>
+                <w:sz w:val="22"/>
+                <w:szCs w:val="22"/>
+                <w14:ligatures w14:val="none"/>
+              </w:rPr>
+            </w:pPr>
+            <w:r>
+              <w:rPr>
+                <w:rFonts w:ascii="Arial" w:eastAsia="Times New Roman" w:hAnsi="Arial" w:cs="Arial"/>
+                <w:color w:val="000000"/>
+                <w:kern w:val="0"/>
+                <w:sz w:val="22"/>
+                <w:szCs w:val="22"/>
+                <w14:ligatures w14:val="none"/>
+              </w:rPr>
+              <w:t>Ashley R. Adams</w:t>
+            </w:r>
+          </w:p>
+        </w:tc>
+        <w:tc>
+          <w:tcPr>
+            <w:tcW w:w="3184" w:type="dxa"/>
+          </w:tcPr>
+          <w:p>
+            <w:pPr>
+              <w:jc w:val="center"/>
+              <w:rPr>
+                <w:rFonts w:ascii="Arial" w:eastAsia="Times New Roman" w:hAnsi="Arial" w:cs="Arial"/>
+                <w:color w:val="000000"/>
+                <w:kern w:val="0"/>
+                <w:sz w:val="22"/>
+                <w:szCs w:val="22"/>
+                <w14:ligatures w14:val="none"/>
+              </w:rPr>
+            </w:pPr>
+            <w:r>
+              <w:rPr>
+                <w:rFonts w:ascii="Arial" w:eastAsia="Times New Roman" w:hAnsi="Arial" w:cs="Arial"/>
+                <w:color w:val="000000"/>
+                <w:kern w:val="0"/>
+                <w:sz w:val="22"/>
+                <w:szCs w:val="22"/>
+                <w14:ligatures w14:val="none"/>
+              </w:rPr>
+              <w:t>Mohammadreza Bayat</w:t>
+            </w:r>
+          </w:p>
+        </w:tc>
+      </w:tr>
+      <w:tr>
+        <w:trPr>
+          <w:trHeight w:val="480"/>
+        </w:trPr>
+        <w:tc>
+          <w:tcPr>
+            <w:tcW w:w="3183" w:type="dxa"/>
+          </w:tcPr>
+          <w:p>
+            <w:pPr>
+              <w:jc w:val="center"/>
+              <w:rPr>
+                <w:rFonts w:ascii="Arial" w:eastAsia="Times New Roman" w:hAnsi="Arial" w:cs="Arial"/>
+                <w:color w:val="000000"/>
+                <w:kern w:val="0"/>
+                <w:sz w:val="22"/>
+                <w:szCs w:val="22"/>
+                <w14:ligatures w14:val="none"/>
+              </w:rPr>
+            </w:pPr>
+            <w:r>
+              <w:rPr>
+                <w:rFonts w:ascii="Arial" w:eastAsia="Times New Roman" w:hAnsi="Arial" w:cs="Arial"/>
+                <w:color w:val="000000"/>
+                <w:kern w:val="0"/>
+                <w:sz w:val="22"/>
+                <w:szCs w:val="22"/>
+                <w14:ligatures w14:val="none"/>
+              </w:rPr>
+              <w:t>Amy L. Byrd</w:t>
+            </w:r>
+          </w:p>
+        </w:tc>
+        <w:tc>
+          <w:tcPr>
+            <w:tcW w:w="3184" w:type="dxa"/>
+            <w:gridSpan w:val="2"/>
+          </w:tcPr>
+          <w:p>
+            <w:pPr>
+              <w:jc w:val="center"/>
+              <w:rPr>
+                <w:rFonts w:ascii="Arial" w:eastAsia="Times New Roman" w:hAnsi="Arial" w:cs="Arial"/>
+                <w:color w:val="000000"/>
+                <w:kern w:val="0"/>
+                <w:sz w:val="22"/>
+                <w:szCs w:val="22"/>
+                <w14:ligatures w14:val="none"/>
+              </w:rPr>
+            </w:pPr>
+            <w:r>
+              <w:rPr>
+                <w:rFonts w:ascii="Arial" w:eastAsia="Times New Roman" w:hAnsi="Arial" w:cs="Arial"/>
+                <w:color w:val="000000"/>
+                <w:kern w:val="0"/>
+                <w:sz w:val="22"/>
+                <w:szCs w:val="22"/>
+                <w14:ligatures w14:val="none"/>
+              </w:rPr>
+              <w:t>Luis FS Castro-de-Araujo</w:t>
+            </w:r>
+          </w:p>
+        </w:tc>
+        <w:tc>
+          <w:tcPr>
+            <w:tcW w:w="3184" w:type="dxa"/>
+          </w:tcPr>
+          <w:p>
+            <w:pPr>
+              <w:jc w:val="center"/>
+              <w:rPr>
+                <w:rFonts w:ascii="Arial" w:eastAsia="Times New Roman" w:hAnsi="Arial" w:cs="Arial"/>
+                <w:color w:val="000000"/>
+                <w:kern w:val="0"/>
+                <w:sz w:val="22"/>
+                <w:szCs w:val="22"/>
+                <w14:ligatures w14:val="none"/>
+              </w:rPr>
+            </w:pPr>
+            <w:r>
+              <w:rPr>
+                <w:rFonts w:ascii="Arial" w:eastAsia="Times New Roman" w:hAnsi="Arial" w:cs="Arial"/>
+                <w:color w:val="000000"/>
+                <w:kern w:val="0"/>
+                <w:sz w:val="22"/>
+                <w:szCs w:val="22"/>
+                <w14:ligatures w14:val="none"/>
+              </w:rPr>
+              <w:t>Anthony Dick</w:t>
+            </w:r>
+          </w:p>
+        </w:tc>
+      </w:tr>
+      <w:tr>
+        <w:trPr>
+          <w:trHeight w:val="453"/>
+        </w:trPr>
+        <w:tc>
+          <w:tcPr>
+            <w:tcW w:w="3183" w:type="dxa"/>
+          </w:tcPr>
+          <w:p>
+            <w:pPr>
+              <w:jc w:val="center"/>
+              <w:rPr>
+                <w:rFonts w:ascii="Arial" w:eastAsia="Times New Roman" w:hAnsi="Arial" w:cs="Arial"/>
+                <w:color w:val="000000"/>
+                <w:kern w:val="0"/>
+                <w:sz w:val="22"/>
+                <w:szCs w:val="22"/>
+                <w14:ligatures w14:val="none"/>
+              </w:rPr>
+            </w:pPr>
+            <w:r>
+              <w:rPr>
+                <w:rFonts w:ascii="Arial" w:eastAsia="Times New Roman" w:hAnsi="Arial" w:cs="Arial"/>
+                <w:color w:val="000000"/>
+                <w:kern w:val="0"/>
+                <w:sz w:val="22"/>
+                <w:szCs w:val="22"/>
+                <w14:ligatures w14:val="none"/>
+              </w:rPr>
+              <w:t xml:space="preserve">Steven F. </w:t>
+            </w:r>
+            <w:proofErr w:type="spellStart"/>
+            <w:r>
+              <w:rPr>
+                <w:rFonts w:ascii="Arial" w:eastAsia="Times New Roman" w:hAnsi="Arial" w:cs="Arial"/>
+                <w:color w:val="000000"/>
+                <w:kern w:val="0"/>
+                <w:sz w:val="22"/>
+                <w:szCs w:val="22"/>
+                <w14:ligatures w14:val="none"/>
+              </w:rPr>
+              <w:t>Heeringa</w:t>
+            </w:r>
+            <w:proofErr w:type="spellEnd"/>
+          </w:p>
+        </w:tc>
+        <w:tc>
+          <w:tcPr>
+            <w:tcW w:w="3184" w:type="dxa"/>
+            <w:gridSpan w:val="2"/>
+          </w:tcPr>
+          <w:p>
+            <w:pPr>
+              <w:jc w:val="center"/>
+              <w:rPr>
+                <w:rFonts w:ascii="Arial" w:eastAsia="Times New Roman" w:hAnsi="Arial" w:cs="Arial"/>
+                <w:color w:val="000000"/>
+                <w:kern w:val="0"/>
+                <w:sz w:val="22"/>
+                <w:szCs w:val="22"/>
+                <w14:ligatures w14:val="none"/>
+              </w:rPr>
+            </w:pPr>
+            <w:r>
+              <w:rPr>
+                <w:rFonts w:ascii="Arial" w:eastAsia="Times New Roman" w:hAnsi="Arial" w:cs="Arial"/>
+                <w:color w:val="000000"/>
+                <w:kern w:val="0"/>
+                <w:sz w:val="22"/>
+                <w:szCs w:val="22"/>
+                <w14:ligatures w14:val="none"/>
+              </w:rPr>
+              <w:t xml:space="preserve">Christine M. </w:t>
+            </w:r>
+            <w:proofErr w:type="spellStart"/>
+            <w:r>
+              <w:rPr>
+                <w:rFonts w:ascii="Arial" w:eastAsia="Times New Roman" w:hAnsi="Arial" w:cs="Arial"/>
+                <w:color w:val="000000"/>
+                <w:kern w:val="0"/>
+                <w:sz w:val="22"/>
+                <w:szCs w:val="22"/>
+                <w14:ligatures w14:val="none"/>
+              </w:rPr>
+              <w:t>Kaiver</w:t>
+            </w:r>
+            <w:proofErr w:type="spellEnd"/>
+          </w:p>
+        </w:tc>
+        <w:tc>
+          <w:tcPr>
+            <w:tcW w:w="3184" w:type="dxa"/>
+          </w:tcPr>
+          <w:p>
+            <w:pPr>
+              <w:jc w:val="center"/>
+              <w:rPr>
+                <w:rFonts w:ascii="Arial" w:eastAsia="Times New Roman" w:hAnsi="Arial" w:cs="Arial"/>
+                <w:color w:val="000000"/>
+                <w:kern w:val="0"/>
+                <w:sz w:val="22"/>
+                <w:szCs w:val="22"/>
+                <w14:ligatures w14:val="none"/>
+              </w:rPr>
+            </w:pPr>
+            <w:r>
+              <w:rPr>
+                <w:rFonts w:ascii="Arial" w:eastAsia="Times New Roman" w:hAnsi="Arial" w:cs="Arial"/>
+                <w:color w:val="000000"/>
+                <w:kern w:val="0"/>
+                <w:sz w:val="22"/>
+                <w:szCs w:val="22"/>
+                <w14:ligatures w14:val="none"/>
+              </w:rPr>
+              <w:t>Sarah M. Lehman</w:t>
+            </w:r>
+          </w:p>
+        </w:tc>
+      </w:tr>
+      <w:tr>
+        <w:trPr>
+          <w:trHeight w:val="453"/>
+        </w:trPr>
+        <w:tc>
+          <w:tcPr>
+            <w:tcW w:w="3183" w:type="dxa"/>
+          </w:tcPr>
+          <w:p>
+            <w:pPr>
+              <w:jc w:val="center"/>
+              <w:rPr>
+                <w:rFonts w:ascii="Arial" w:eastAsia="Times New Roman" w:hAnsi="Arial" w:cs="Arial"/>
+                <w:color w:val="000000"/>
+                <w:kern w:val="0"/>
+                <w:sz w:val="22"/>
+                <w:szCs w:val="22"/>
+                <w14:ligatures w14:val="none"/>
+              </w:rPr>
+            </w:pPr>
+            <w:r>
+              <w:rPr>
+                <w:rFonts w:ascii="Arial" w:eastAsia="Times New Roman" w:hAnsi="Arial" w:cs="Arial"/>
+                <w:color w:val="000000"/>
+                <w:kern w:val="0"/>
+                <w:sz w:val="22"/>
+                <w:szCs w:val="22"/>
+                <w14:ligatures w14:val="none"/>
+              </w:rPr>
+              <w:t>Amanda Lin Li</w:t>
+            </w:r>
+          </w:p>
+        </w:tc>
+        <w:tc>
+          <w:tcPr>
+            <w:tcW w:w="3184" w:type="dxa"/>
+            <w:gridSpan w:val="2"/>
+          </w:tcPr>
+          <w:p>
+            <w:pPr>
+              <w:jc w:val="center"/>
+              <w:rPr>
+                <w:rFonts w:ascii="Arial" w:eastAsia="Times New Roman" w:hAnsi="Arial" w:cs="Arial"/>
+                <w:color w:val="000000"/>
+                <w:kern w:val="0"/>
+                <w:sz w:val="22"/>
+                <w:szCs w:val="22"/>
+                <w14:ligatures w14:val="none"/>
+              </w:rPr>
+            </w:pPr>
+            <w:r>
+              <w:rPr>
+                <w:rFonts w:ascii="Arial" w:eastAsia="Times New Roman" w:hAnsi="Arial" w:cs="Arial"/>
+                <w:color w:val="000000"/>
+                <w:kern w:val="0"/>
+                <w:sz w:val="22"/>
+                <w:szCs w:val="22"/>
+                <w14:ligatures w14:val="none"/>
+              </w:rPr>
+              <w:t xml:space="preserve">Janosch </w:t>
+            </w:r>
+            <w:proofErr w:type="spellStart"/>
+            <w:r>
+              <w:rPr>
+                <w:rFonts w:ascii="Arial" w:eastAsia="Times New Roman" w:hAnsi="Arial" w:cs="Arial"/>
+                <w:color w:val="000000"/>
+                <w:kern w:val="0"/>
+                <w:sz w:val="22"/>
+                <w:szCs w:val="22"/>
+                <w14:ligatures w14:val="none"/>
+              </w:rPr>
+              <w:t>Linkersdörfer</w:t>
+            </w:r>
+            <w:proofErr w:type="spellEnd"/>
+          </w:p>
+        </w:tc>
+        <w:tc>
+          <w:tcPr>
+            <w:tcW w:w="3184" w:type="dxa"/>
+          </w:tcPr>
+          <w:p>
+            <w:pPr>
+              <w:jc w:val="center"/>
+              <w:rPr>
+                <w:rFonts w:ascii="Arial" w:eastAsia="Times New Roman" w:hAnsi="Arial" w:cs="Arial"/>
+                <w:color w:val="000000"/>
+                <w:kern w:val="0"/>
+                <w:sz w:val="22"/>
+                <w:szCs w:val="22"/>
+                <w14:ligatures w14:val="none"/>
+              </w:rPr>
+            </w:pPr>
+            <w:r>
+              <w:rPr>
+                <w:rFonts w:ascii="Arial" w:eastAsia="Times New Roman" w:hAnsi="Arial" w:cs="Arial"/>
+                <w:color w:val="000000"/>
+                <w:kern w:val="0"/>
+                <w:sz w:val="22"/>
+                <w:szCs w:val="22"/>
+                <w14:ligatures w14:val="none"/>
+              </w:rPr>
+              <w:t xml:space="preserve">Thomas J. </w:t>
+            </w:r>
+            <w:proofErr w:type="spellStart"/>
+            <w:r>
+              <w:rPr>
+                <w:rFonts w:ascii="Arial" w:eastAsia="Times New Roman" w:hAnsi="Arial" w:cs="Arial"/>
+                <w:color w:val="000000"/>
+                <w:kern w:val="0"/>
+                <w:sz w:val="22"/>
+                <w:szCs w:val="22"/>
+                <w14:ligatures w14:val="none"/>
+              </w:rPr>
+              <w:t>Maullin-Sapey</w:t>
+            </w:r>
+            <w:proofErr w:type="spellEnd"/>
+          </w:p>
+        </w:tc>
+      </w:tr>
+      <w:tr>
+        <w:trPr>
+          <w:trHeight w:val="453"/>
+        </w:trPr>
+        <w:tc>
+          <w:tcPr>
+            <w:tcW w:w="3183" w:type="dxa"/>
+          </w:tcPr>
+          <w:p>
+            <w:pPr>
+              <w:jc w:val="center"/>
+              <w:rPr>
+                <w:rFonts w:ascii="Arial" w:eastAsia="Times New Roman" w:hAnsi="Arial" w:cs="Arial"/>
+                <w:color w:val="000000"/>
+                <w:kern w:val="0"/>
+                <w:sz w:val="22"/>
+                <w:szCs w:val="22"/>
+                <w14:ligatures w14:val="none"/>
+              </w:rPr>
+            </w:pPr>
+            <w:r>
+              <w:rPr>
+                <w:rFonts w:ascii="Arial" w:eastAsia="Times New Roman" w:hAnsi="Arial" w:cs="Arial"/>
+                <w:color w:val="000000"/>
+                <w:kern w:val="0"/>
+                <w:sz w:val="22"/>
+                <w:szCs w:val="22"/>
+                <w14:ligatures w14:val="none"/>
+              </w:rPr>
+              <w:t>Michael C. Neale</w:t>
+            </w:r>
+          </w:p>
+        </w:tc>
+        <w:tc>
+          <w:tcPr>
+            <w:tcW w:w="3184" w:type="dxa"/>
+            <w:gridSpan w:val="2"/>
+          </w:tcPr>
+          <w:p>
+            <w:pPr>
+              <w:jc w:val="center"/>
+              <w:rPr>
+                <w:rFonts w:ascii="Arial" w:eastAsia="Times New Roman" w:hAnsi="Arial" w:cs="Arial"/>
+                <w:color w:val="000000"/>
+                <w:kern w:val="0"/>
+                <w:sz w:val="22"/>
+                <w:szCs w:val="22"/>
+                <w14:ligatures w14:val="none"/>
+              </w:rPr>
+            </w:pPr>
+            <w:r>
+              <w:rPr>
+                <w:rFonts w:ascii="Arial" w:eastAsia="Times New Roman" w:hAnsi="Arial" w:cs="Arial"/>
+                <w:color w:val="000000"/>
+                <w:kern w:val="0"/>
+                <w:sz w:val="22"/>
+                <w:szCs w:val="22"/>
+                <w14:ligatures w14:val="none"/>
+              </w:rPr>
+              <w:t>Thomas E. Nichols</w:t>
+            </w:r>
+          </w:p>
+        </w:tc>
+        <w:tc>
+          <w:tcPr>
+            <w:tcW w:w="3184" w:type="dxa"/>
+          </w:tcPr>
+          <w:p>
+            <w:pPr>
+              <w:jc w:val="center"/>
+              <w:rPr>
+                <w:rFonts w:ascii="Arial" w:eastAsia="Times New Roman" w:hAnsi="Arial" w:cs="Arial"/>
+                <w:color w:val="000000"/>
+                <w:kern w:val="0"/>
+                <w:sz w:val="22"/>
+                <w:szCs w:val="22"/>
+                <w14:ligatures w14:val="none"/>
+              </w:rPr>
+            </w:pPr>
+            <w:r>
+              <w:rPr>
+                <w:rFonts w:ascii="Arial" w:eastAsia="Times New Roman" w:hAnsi="Arial" w:cs="Arial"/>
+                <w:color w:val="000000"/>
+                <w:kern w:val="0"/>
+                <w:sz w:val="22"/>
+                <w:szCs w:val="22"/>
+                <w14:ligatures w14:val="none"/>
+              </w:rPr>
+              <w:t>Samantha Perlstein</w:t>
+            </w:r>
+          </w:p>
+        </w:tc>
+      </w:tr>
+      <w:tr>
+        <w:trPr>
+          <w:trHeight w:val="453"/>
+        </w:trPr>
+        <w:tc>
+          <w:tcPr>
+            <w:tcW w:w="3183" w:type="dxa"/>
+          </w:tcPr>
+          <w:p>
+            <w:pPr>
+              <w:jc w:val="center"/>
+              <w:rPr>
+                <w:rFonts w:ascii="Arial" w:eastAsia="Times New Roman" w:hAnsi="Arial" w:cs="Arial"/>
+                <w:color w:val="000000"/>
+                <w:kern w:val="0"/>
+                <w:sz w:val="22"/>
+                <w:szCs w:val="22"/>
+                <w14:ligatures w14:val="none"/>
+              </w:rPr>
+            </w:pPr>
+            <w:r>
+              <w:rPr>
+                <w:rFonts w:ascii="Arial" w:eastAsia="Times New Roman" w:hAnsi="Arial" w:cs="Arial"/>
+                <w:color w:val="000000"/>
+                <w:kern w:val="0"/>
+                <w:sz w:val="22"/>
+                <w:szCs w:val="22"/>
+                <w14:ligatures w14:val="none"/>
+              </w:rPr>
+              <w:t>Susan F. Tapert</w:t>
+            </w:r>
+          </w:p>
+        </w:tc>
+        <w:tc>
+          <w:tcPr>
+            <w:tcW w:w="3184" w:type="dxa"/>
+            <w:gridSpan w:val="2"/>
+          </w:tcPr>
+          <w:p>
+            <w:pPr>
+              <w:jc w:val="center"/>
+              <w:rPr>
+                <w:rFonts w:ascii="Arial" w:eastAsia="Times New Roman" w:hAnsi="Arial" w:cs="Arial"/>
+                <w:color w:val="000000"/>
+                <w:kern w:val="0"/>
+                <w:sz w:val="22"/>
+                <w:szCs w:val="22"/>
+                <w14:ligatures w14:val="none"/>
+              </w:rPr>
+            </w:pPr>
+            <w:r>
+              <w:rPr>
+                <w:rFonts w:ascii="Arial" w:eastAsia="Times New Roman" w:hAnsi="Arial" w:cs="Arial"/>
+                <w:color w:val="000000"/>
+                <w:kern w:val="0"/>
+                <w:sz w:val="22"/>
+                <w:szCs w:val="22"/>
+                <w14:ligatures w14:val="none"/>
+              </w:rPr>
+              <w:t xml:space="preserve">Colin E. </w:t>
+            </w:r>
+            <w:proofErr w:type="spellStart"/>
+            <w:r>
+              <w:rPr>
+                <w:rFonts w:ascii="Arial" w:eastAsia="Times New Roman" w:hAnsi="Arial" w:cs="Arial"/>
+                <w:color w:val="000000"/>
+                <w:kern w:val="0"/>
+                <w:sz w:val="22"/>
+                <w:szCs w:val="22"/>
+                <w14:ligatures w14:val="none"/>
+              </w:rPr>
+              <w:t>Vize</w:t>
+            </w:r>
+            <w:proofErr w:type="spellEnd"/>
+          </w:p>
+        </w:tc>
+        <w:tc>
+          <w:tcPr>
+            <w:tcW w:w="3184" w:type="dxa"/>
+          </w:tcPr>
+          <w:p>
+            <w:pPr>
+              <w:jc w:val="center"/>
+              <w:rPr>
+                <w:rFonts w:ascii="Arial" w:eastAsia="Times New Roman" w:hAnsi="Arial" w:cs="Arial"/>
+                <w:color w:val="000000"/>
+                <w:kern w:val="0"/>
+                <w:sz w:val="22"/>
+                <w:szCs w:val="22"/>
+                <w14:ligatures w14:val="none"/>
+              </w:rPr>
+            </w:pPr>
+            <w:r>
+              <w:rPr>
+                <w:rFonts w:ascii="Arial" w:eastAsia="Times New Roman" w:hAnsi="Arial" w:cs="Arial"/>
+                <w:color w:val="000000"/>
+                <w:kern w:val="0"/>
+                <w:sz w:val="22"/>
+                <w:szCs w:val="22"/>
+                <w14:ligatures w14:val="none"/>
+              </w:rPr>
+              <w:t>Margot Wagner</w:t>
+            </w:r>
+          </w:p>
+        </w:tc>
+      </w:tr>
+      <w:tr>
+        <w:trPr>
+          <w:trHeight w:val="453"/>
+        </w:trPr>
+        <w:tc>
+          <w:tcPr>
+            <w:tcW w:w="4776" w:type="dxa"/>
+            <w:gridSpan w:val="2"/>
+          </w:tcPr>
+          <w:p>
+            <w:pPr>
+              <w:jc w:val="center"/>
+              <w:rPr>
+                <w:rFonts w:ascii="Arial" w:eastAsia="Times New Roman" w:hAnsi="Arial" w:cs="Arial"/>
+                <w:color w:val="000000"/>
+                <w:kern w:val="0"/>
+                <w:sz w:val="22"/>
+                <w:szCs w:val="22"/>
+                <w14:ligatures w14:val="none"/>
+              </w:rPr>
+            </w:pPr>
+            <w:r>
+              <w:rPr>
+                <w:rFonts w:ascii="Arial" w:eastAsia="Times New Roman" w:hAnsi="Arial" w:cs="Arial"/>
+                <w:color w:val="000000"/>
+                <w:kern w:val="0"/>
+                <w:sz w:val="22"/>
+                <w:szCs w:val="22"/>
+                <w14:ligatures w14:val="none"/>
+              </w:rPr>
+              <w:t>Rebecca Waller</w:t>
+            </w:r>
+          </w:p>
+        </w:tc>
+        <w:tc>
+          <w:tcPr>
+            <w:tcW w:w="4776" w:type="dxa"/>
+            <w:gridSpan w:val="2"/>
+          </w:tcPr>
+          <w:p>
+            <w:pPr>
+              <w:jc w:val="center"/>
+              <w:rPr>
+                <w:rFonts w:ascii="Arial" w:hAnsi="Arial" w:cs="Arial"/>
+                <w:sz w:val="22"/>
+                <w:szCs w:val="22"/>
+              </w:rPr>
+            </w:pPr>
+            <w:r>
+              <w:rPr>
+                <w:rFonts w:ascii="Arial" w:eastAsia="Times New Roman" w:hAnsi="Arial" w:cs="Arial"/>
+                <w:color w:val="000000"/>
+                <w:kern w:val="0"/>
+                <w:sz w:val="22"/>
+                <w:szCs w:val="22"/>
+                <w14:ligatures w14:val="none"/>
+              </w:rPr>
+              <w:t>Wesley K. Thompson</w:t>
+            </w:r>
+          </w:p>
+        </w:tc>
+      </w:tr>
+    </w:tbl>
+    <w:p>
+      <w:pPr>
+        <w:pStyle w:val="BodyText"/>
         <w:sectPr>
           <w:pgSz w:w="12240" w:h="15840"/>
           <w:pgMar w:top="1440" w:right="1440" w:bottom="1440" w:left="1440" w:header="720" w:footer="720" w:gutter="0"/>
@@ -168,37 +1070,34 @@
         </w:rPr>
         <w:t xml:space="preserve">The size and scope of the ABCD Study data allow the research community to perform a large variety of developmental analyses of both substantive and methodological interest, presenting a unique opportunity to significantly advance our understanding of how a multitude of biopsychosocial processes unfold across critical periods of development. In this paper, we describe models and methods for longitudinal analysis of ABCD Study data that can address these fundamental scientific aims, including: 1) characterization of the genetic and environmental factors associated with variation in developmental trajectories; 2) assessment of how the level and timing of exposures may impact subsequent neurodevelopment; 3) quantification of how variation in developmental domains may be associated with outcomes, including mediation models and reciprocal relationships. We instantiate these longitudinal analyses in worked examples using the ABCD Release 5.1 data with accompanying R scripts. Worked examples are available in </w:t>
       </w:r>
+      <w:r>
+        <w:rPr>
+          <w:rFonts w:ascii="Arial" w:hAnsi="Arial" w:cs="Arial"/>
+          <w:color w:val="000000" w:themeColor="text1"/>
+          <w:sz w:val="22"/>
+          <w:szCs w:val="22"/>
+        </w:rPr>
+        <w:t xml:space="preserve">markdown </w:t>
+      </w:r>
+      <w:r>
+        <w:rPr>
+          <w:rFonts w:ascii="Arial" w:hAnsi="Arial" w:cs="Arial"/>
+          <w:color w:val="000000" w:themeColor="text1"/>
+          <w:sz w:val="22"/>
+          <w:szCs w:val="22"/>
+        </w:rPr>
+        <w:t xml:space="preserve">files, accessible in </w:t>
+      </w:r>
+      <w:r>
+        <w:rPr>
+          <w:rFonts w:ascii="Arial" w:hAnsi="Arial" w:cs="Arial"/>
+          <w:color w:val="000000" w:themeColor="text1"/>
+          <w:sz w:val="22"/>
+          <w:szCs w:val="22"/>
+        </w:rPr>
+        <w:t xml:space="preserve">the project’s </w:t>
+      </w:r>
       <w:hyperlink r:id="rId8">
-        <w:r>
-          <w:rPr>
-            <w:rStyle w:val="Hyperlink"/>
-            <w:rFonts w:ascii="Arial" w:hAnsi="Arial" w:cs="Arial"/>
-            <w:color w:val="000000" w:themeColor="text1"/>
-            <w:sz w:val="22"/>
-            <w:szCs w:val="22"/>
-          </w:rPr>
-          <w:t>Quarto</w:t>
-        </w:r>
-      </w:hyperlink>
-      <w:r>
-        <w:rPr>
-          <w:rFonts w:ascii="Arial" w:hAnsi="Arial" w:cs="Arial"/>
-          <w:color w:val="000000" w:themeColor="text1"/>
-          <w:sz w:val="22"/>
-          <w:szCs w:val="22"/>
-        </w:rPr>
-        <w:t xml:space="preserve"> files, accessible in </w:t>
-      </w:r>
-      <w:r>
-        <w:rPr>
-          <w:rFonts w:ascii="Arial" w:hAnsi="Arial" w:cs="Arial"/>
-          <w:color w:val="000000" w:themeColor="text1"/>
-          <w:sz w:val="22"/>
-          <w:szCs w:val="22"/>
-        </w:rPr>
-        <w:t xml:space="preserve">the project’s </w:t>
-      </w:r>
-      <w:hyperlink r:id="rId9">
         <w:r>
           <w:rPr>
             <w:rStyle w:val="Hyperlink"/>
@@ -220,6 +1119,35 @@
         </w:rPr>
         <w:t xml:space="preserve"> (</w:t>
       </w:r>
+      <w:hyperlink r:id="rId9" w:history="1">
+        <w:r>
+          <w:rPr>
+            <w:rStyle w:val="Hyperlink"/>
+            <w:rFonts w:ascii="Arial" w:hAnsi="Arial" w:cs="Arial"/>
+            <w:sz w:val="22"/>
+            <w:szCs w:val="22"/>
+          </w:rPr>
+          <w:t>https://github.com/</w:t>
+        </w:r>
+        <w:r>
+          <w:rPr>
+            <w:rStyle w:val="Hyperlink"/>
+            <w:rFonts w:ascii="Arial" w:hAnsi="Arial" w:cs="Arial"/>
+            <w:sz w:val="22"/>
+            <w:szCs w:val="22"/>
+          </w:rPr>
+          <w:t>begin</w:t>
+        </w:r>
+        <w:r>
+          <w:rPr>
+            <w:rStyle w:val="Hyperlink"/>
+            <w:rFonts w:ascii="Arial" w:hAnsi="Arial" w:cs="Arial"/>
+            <w:sz w:val="22"/>
+            <w:szCs w:val="22"/>
+          </w:rPr>
+          <w:t>DevSci/longitudinal-dev</w:t>
+        </w:r>
+      </w:hyperlink>
       <w:r>
         <w:rPr>
           <w:rStyle w:val="Hyperlink"/>
@@ -228,16 +1156,6 @@
           <w:sz w:val="22"/>
           <w:szCs w:val="22"/>
         </w:rPr>
-        <w:t>https://github.com/OpenDevSci/longitudinal-dev</w:t>
-      </w:r>
-      <w:r>
-        <w:rPr>
-          <w:rStyle w:val="Hyperlink"/>
-          <w:rFonts w:ascii="Arial" w:hAnsi="Arial" w:cs="Arial"/>
-          <w:color w:val="000000" w:themeColor="text1"/>
-          <w:sz w:val="22"/>
-          <w:szCs w:val="22"/>
-        </w:rPr>
         <w:t>)</w:t>
       </w:r>
       <w:r>
@@ -265,14 +1183,17 @@
         </w:rPr>
         <w:t xml:space="preserve"> (</w:t>
       </w:r>
-      <w:r>
-        <w:rPr>
-          <w:rFonts w:ascii="Arial" w:hAnsi="Arial" w:cs="Arial"/>
-          <w:sz w:val="22"/>
-          <w:szCs w:val="22"/>
-        </w:rPr>
-        <w:t>https://longitudinal.dev/</w:t>
-      </w:r>
+      <w:hyperlink r:id="rId10" w:history="1">
+        <w:r>
+          <w:rPr>
+            <w:rStyle w:val="Hyperlink"/>
+            <w:rFonts w:ascii="Arial" w:hAnsi="Arial" w:cs="Arial"/>
+            <w:sz w:val="22"/>
+            <w:szCs w:val="22"/>
+          </w:rPr>
+          <w:t>https://longitudinal.dev/</w:t>
+        </w:r>
+      </w:hyperlink>
       <w:r>
         <w:rPr>
           <w:rFonts w:ascii="Arial" w:hAnsi="Arial" w:cs="Arial"/>
@@ -280,6 +1201,14 @@
           <w:szCs w:val="22"/>
         </w:rPr>
         <w:t>)</w:t>
+      </w:r>
+      <w:r>
+        <w:rPr>
+          <w:rFonts w:ascii="Arial" w:hAnsi="Arial" w:cs="Arial"/>
+          <w:sz w:val="22"/>
+          <w:szCs w:val="22"/>
+        </w:rPr>
+        <w:t>.</w:t>
       </w:r>
     </w:p>
     <w:p>
@@ -2312,7 +3241,7 @@
                           </pic:cNvPicPr>
                         </pic:nvPicPr>
                         <pic:blipFill>
-                          <a:blip r:embed="rId10"/>
+                          <a:blip r:embed="rId11"/>
                           <a:stretch>
                             <a:fillRect/>
                           </a:stretch>
@@ -4885,7 +5814,7 @@
                     </pic:cNvPicPr>
                   </pic:nvPicPr>
                   <pic:blipFill>
-                    <a:blip r:embed="rId11"/>
+                    <a:blip r:embed="rId12"/>
                     <a:stretch>
                       <a:fillRect/>
                     </a:stretch>
@@ -4921,7 +5850,7 @@
         </w:rPr>
         <w:t xml:space="preserve"> </w:t>
       </w:r>
-      <w:hyperlink r:id="rId12">
+      <w:hyperlink r:id="rId13">
         <w:r>
           <w:rPr>
             <w:rStyle w:val="Hyperlink"/>
@@ -5432,7 +6361,7 @@
                           </pic:cNvPicPr>
                         </pic:nvPicPr>
                         <pic:blipFill>
-                          <a:blip r:embed="rId13"/>
+                          <a:blip r:embed="rId14"/>
                           <a:stretch>
                             <a:fillRect/>
                           </a:stretch>
@@ -7935,7 +8864,7 @@
                     </pic:cNvPicPr>
                   </pic:nvPicPr>
                   <pic:blipFill>
-                    <a:blip r:embed="rId14"/>
+                    <a:blip r:embed="rId15"/>
                     <a:stretch>
                       <a:fillRect/>
                     </a:stretch>
@@ -7996,7 +8925,7 @@
                     </pic:cNvPicPr>
                   </pic:nvPicPr>
                   <pic:blipFill>
-                    <a:blip r:embed="rId15"/>
+                    <a:blip r:embed="rId16"/>
                     <a:stretch>
                       <a:fillRect/>
                     </a:stretch>
@@ -8318,7 +9247,7 @@
         </w:rPr>
         <w:t xml:space="preserve">The ABCD data repository grows and changes over time. The ABCD data used in this report came from DOI: 10.15154/z563-zd24. DOIs can be found at the following </w:t>
       </w:r>
-      <w:hyperlink r:id="rId16">
+      <w:hyperlink r:id="rId17">
         <w:r>
           <w:rPr>
             <w:rStyle w:val="Hyperlink"/>
@@ -8644,7 +9573,7 @@
         </w:rPr>
         <w:t xml:space="preserve">Bauer, D. J., and P. J. Curran. 2019. “Conducting Longitudinal Data Analysis: Knowing What to Do and Learning How to Do It.” </w:t>
       </w:r>
-      <w:hyperlink r:id="rId17">
+      <w:hyperlink r:id="rId18">
         <w:r>
           <w:rPr>
             <w:rStyle w:val="Hyperlink"/>
@@ -9219,7 +10148,7 @@
         </w:rPr>
         <w:t xml:space="preserve">, The Adolescent Brain Cognitive Development (ABCD) Consortium: Rationale, Aims, and Assessment Strategy, 32 (August): 43–54. </w:t>
       </w:r>
-      <w:hyperlink r:id="rId18">
+      <w:hyperlink r:id="rId19">
         <w:r>
           <w:rPr>
             <w:rStyle w:val="Hyperlink"/>
@@ -9282,7 +10211,7 @@
         </w:rPr>
         <w:t xml:space="preserve"> 35 (1): 32–58. </w:t>
       </w:r>
-      <w:hyperlink r:id="rId19">
+      <w:hyperlink r:id="rId20">
         <w:r>
           <w:rPr>
             <w:rStyle w:val="Hyperlink"/>
@@ -9733,7 +10662,7 @@
         </w:rPr>
         <w:t xml:space="preserve"> 82 (5): 879–94. </w:t>
       </w:r>
-      <w:hyperlink r:id="rId20">
+      <w:hyperlink r:id="rId21">
         <w:r>
           <w:rPr>
             <w:rStyle w:val="Hyperlink"/>
@@ -9880,7 +10809,7 @@
         </w:rPr>
         <w:t xml:space="preserve"> 3 (6): 979–91. </w:t>
       </w:r>
-      <w:hyperlink r:id="rId21">
+      <w:hyperlink r:id="rId22">
         <w:r>
           <w:rPr>
             <w:rStyle w:val="Hyperlink"/>
@@ -10612,7 +11541,7 @@
         </w:rPr>
         <w:t xml:space="preserve"> 60 (1): 549–76. </w:t>
       </w:r>
-      <w:hyperlink r:id="rId22">
+      <w:hyperlink r:id="rId23">
         <w:r>
           <w:rPr>
             <w:rStyle w:val="Hyperlink"/>
@@ -10717,7 +11646,7 @@
         </w:rPr>
         <w:t xml:space="preserve"> 202 (November): 116091. </w:t>
       </w:r>
-      <w:hyperlink r:id="rId23">
+      <w:hyperlink r:id="rId24">
         <w:r>
           <w:rPr>
             <w:rStyle w:val="Hyperlink"/>
@@ -10894,7 +11823,7 @@
         </w:rPr>
         <w:t xml:space="preserve"> 20 (1): 102–16. </w:t>
       </w:r>
-      <w:hyperlink r:id="rId24">
+      <w:hyperlink r:id="rId25">
         <w:r>
           <w:rPr>
             <w:rStyle w:val="Hyperlink"/>
@@ -11497,7 +12426,7 @@
         </w:rPr>
         <w:t xml:space="preserve">, edited by Linda M. Collins and A. G. Sayer, 243–63. Washington, DC, US: American Psychological Association. </w:t>
       </w:r>
-      <w:hyperlink r:id="rId25">
+      <w:hyperlink r:id="rId26">
         <w:r>
           <w:rPr>
             <w:rStyle w:val="Hyperlink"/>
@@ -11654,7 +12583,7 @@
         </w:rPr>
         <w:t xml:space="preserve">, Methodological Challenges in Developmental Neuroimaging: Contemporary Approaches and Solutions, 33 (October): 54–72. </w:t>
       </w:r>
-      <w:hyperlink r:id="rId26">
+      <w:hyperlink r:id="rId27">
         <w:r>
           <w:rPr>
             <w:rStyle w:val="Hyperlink"/>
@@ -11947,7 +12876,7 @@
         </w:rPr>
         <w:t xml:space="preserve"> 18 (2-3): 292–326. </w:t>
       </w:r>
-      <w:hyperlink r:id="rId27">
+      <w:hyperlink r:id="rId28">
         <w:r>
           <w:rPr>
             <w:rStyle w:val="Hyperlink"/>
@@ -12094,7 +13023,7 @@
         </w:rPr>
         <w:t xml:space="preserve">. </w:t>
       </w:r>
-      <w:hyperlink r:id="rId28">
+      <w:hyperlink r:id="rId29">
         <w:r>
           <w:rPr>
             <w:rStyle w:val="Hyperlink"/>
@@ -14201,7 +15130,7 @@
         </w:rPr>
         <w:t xml:space="preserve"> Psychiatry  JAMA Network.” </w:t>
       </w:r>
-      <w:hyperlink r:id="rId29">
+      <w:hyperlink r:id="rId30">
         <w:r>
           <w:rPr>
             <w:rStyle w:val="Hyperlink"/>
@@ -15485,7 +16414,7 @@
         </w:rPr>
         <w:t xml:space="preserve">, The Adolescent Brain Cognitive Development (ABCD) Consortium: Rationale, Aims, and Assessment Strategy, 32 (August): 97–106. </w:t>
       </w:r>
-      <w:hyperlink r:id="rId30">
+      <w:hyperlink r:id="rId31">
         <w:r>
           <w:rPr>
             <w:rStyle w:val="Hyperlink"/>
@@ -15738,7 +16667,7 @@
         </w:rPr>
         <w:t xml:space="preserve">, The Adolescent Brain Cognitive Development (ABCD) Consortium: Rationale, Aims, and Assessment Strategy, 32 (August): 4–7. </w:t>
       </w:r>
-      <w:hyperlink r:id="rId31">
+      <w:hyperlink r:id="rId32">
         <w:r>
           <w:rPr>
             <w:rStyle w:val="Hyperlink"/>
@@ -15843,7 +16772,7 @@
         </w:rPr>
         <w:t xml:space="preserve">, 597–622. John Wiley &amp; Sons, Ltd. </w:t>
       </w:r>
-      <w:hyperlink r:id="rId32">
+      <w:hyperlink r:id="rId33">
         <w:r>
           <w:rPr>
             <w:rStyle w:val="Hyperlink"/>
@@ -16616,6 +17545,7 @@
     <w:lsdException w:name="Table Web 1" w:semiHidden="1" w:unhideWhenUsed="1"/>
     <w:lsdException w:name="Table Web 2" w:semiHidden="1" w:unhideWhenUsed="1"/>
     <w:lsdException w:name="Table Web 3" w:semiHidden="1" w:unhideWhenUsed="1"/>
+    <w:lsdException w:name="Table Grid" w:uiPriority="39"/>
     <w:lsdException w:name="Table Theme" w:semiHidden="1" w:unhideWhenUsed="1"/>
     <w:lsdException w:name="Light Shading"/>
     <w:lsdException w:name="Light List"/>
@@ -17695,6 +18625,29 @@
       <w:shd w:val="clear" w:color="auto" w:fill="E1DFDD"/>
     </w:rPr>
   </w:style>
+  <w:style w:type="table" w:styleId="TableGrid">
+    <w:name w:val="Table Grid"/>
+    <w:basedOn w:val="TableNormal"/>
+    <w:uiPriority w:val="39"/>
+    <w:rsid w:val="00021DC3"/>
+    <w:pPr>
+      <w:spacing w:after="0"/>
+    </w:pPr>
+    <w:rPr>
+      <w:kern w:val="2"/>
+      <w14:ligatures w14:val="standardContextual"/>
+    </w:rPr>
+    <w:tblPr>
+      <w:tblBorders>
+        <w:top w:val="single" w:sz="4" w:space="0" w:color="auto"/>
+        <w:left w:val="single" w:sz="4" w:space="0" w:color="auto"/>
+        <w:bottom w:val="single" w:sz="4" w:space="0" w:color="auto"/>
+        <w:right w:val="single" w:sz="4" w:space="0" w:color="auto"/>
+        <w:insideH w:val="single" w:sz="4" w:space="0" w:color="auto"/>
+        <w:insideV w:val="single" w:sz="4" w:space="0" w:color="auto"/>
+      </w:tblBorders>
+    </w:tblPr>
+  </w:style>
 </w:styles>
 </file>
 

</xml_diff>